<commit_message>
Divide_Two_Integers - first version
</commit_message>
<xml_diff>
--- a/C++ Primer Notes.docx
+++ b/C++ Primer Notes.docx
@@ -4424,25 +4424,7 @@
           <w:i/>
           <w:sz w:val="28"/>
         </w:rPr>
-        <w:t xml:space="preserve">3.3. Library </w:t>
-      </w:r>
-      <w:r>
-        <w:rPr>
-          <w:rFonts w:ascii="Courier New" w:hAnsi="Courier New" w:cs="Courier New"/>
-          <w:b/>
-          <w:i/>
-          <w:sz w:val="28"/>
-        </w:rPr>
-        <w:t>vector</w:t>
-      </w:r>
-      <w:r>
-        <w:rPr>
-          <w:rFonts w:ascii="Courier New" w:hAnsi="Courier New" w:cs="Courier New"/>
-          <w:b/>
-          <w:i/>
-          <w:sz w:val="28"/>
-        </w:rPr>
-        <w:t xml:space="preserve"> Type</w:t>
+        <w:t>3.3. Library vector Type</w:t>
       </w:r>
     </w:p>
     <w:tbl>
@@ -4885,21 +4867,7 @@
           <w:rFonts w:ascii="Courier New" w:hAnsi="Courier New" w:cs="Courier New"/>
           <w:sz w:val="22"/>
         </w:rPr>
-        <w:t xml:space="preserve">An element must exist in order to subscript it; elements are </w:t>
-      </w:r>
-      <w:r>
-        <w:rPr>
-          <w:rFonts w:ascii="Courier New" w:hAnsi="Courier New" w:cs="Courier New"/>
-          <w:sz w:val="22"/>
-        </w:rPr>
-        <w:t>not</w:t>
-      </w:r>
-      <w:r>
-        <w:rPr>
-          <w:rFonts w:ascii="Courier New" w:hAnsi="Courier New" w:cs="Courier New"/>
-          <w:sz w:val="22"/>
-        </w:rPr>
-        <w:t xml:space="preserve"> added when we assign through a subscript.</w:t>
+        <w:t>An element must exist in order to subscript it; elements are not added when we assign through a subscript.</w:t>
       </w:r>
     </w:p>
     <w:p>
@@ -4938,21 +4906,7 @@
           <w:rFonts w:ascii="Courier New" w:hAnsi="Courier New" w:cs="Courier New"/>
           <w:sz w:val="22"/>
         </w:rPr>
-        <w:t xml:space="preserve">The library defines an iterator type for each of the standard containers, including </w:t>
-      </w:r>
-      <w:r>
-        <w:rPr>
-          <w:rFonts w:ascii="Courier New" w:hAnsi="Courier New" w:cs="Courier New"/>
-          <w:sz w:val="22"/>
-        </w:rPr>
-        <w:t>vector</w:t>
-      </w:r>
-      <w:r>
-        <w:rPr>
-          <w:rFonts w:ascii="Courier New" w:hAnsi="Courier New" w:cs="Courier New"/>
-          <w:sz w:val="22"/>
-        </w:rPr>
-        <w:t xml:space="preserve">. Iterators are more general than subscripts: All of the library containers define iterator types, but only a few of them support subscripting. Because iterators are common to all containers, modern C++ programs tend to use iterators </w:t>
+        <w:t xml:space="preserve">The library defines an iterator type for each of the standard containers, including vector. Iterators are more general than subscripts: All of the library containers define iterator types, but only a few of them support subscripting. Because iterators are common to all containers, modern C++ programs tend to use iterators </w:t>
       </w:r>
       <w:bookmarkStart w:id="17" w:name="idd1e19881"/>
       <w:bookmarkStart w:id="18" w:name="idd1e19874"/>
@@ -4975,21 +4929,7 @@
           <w:rFonts w:ascii="Courier New" w:hAnsi="Courier New" w:cs="Courier New"/>
           <w:sz w:val="22"/>
         </w:rPr>
-        <w:t xml:space="preserve">rather than subscripts to access container elements, even on types such as </w:t>
-      </w:r>
-      <w:r>
-        <w:rPr>
-          <w:rFonts w:ascii="Courier New" w:hAnsi="Courier New" w:cs="Courier New"/>
-          <w:sz w:val="22"/>
-        </w:rPr>
-        <w:t>vector</w:t>
-      </w:r>
-      <w:r>
-        <w:rPr>
-          <w:rFonts w:ascii="Courier New" w:hAnsi="Courier New" w:cs="Courier New"/>
-          <w:sz w:val="22"/>
-        </w:rPr>
-        <w:t xml:space="preserve"> that support subscripting.</w:t>
+        <w:t>rather than subscripts to access container elements, even on types such as vector that support subscripting.</w:t>
       </w:r>
     </w:p>
     <w:p>
@@ -5005,21 +4945,7 @@
           <w:rFonts w:ascii="Courier New" w:hAnsi="Courier New" w:cs="Courier New"/>
           <w:sz w:val="22"/>
         </w:rPr>
-        <w:t xml:space="preserve">Each of the library container types defines a member named </w:t>
-      </w:r>
-      <w:r>
-        <w:rPr>
-          <w:rFonts w:ascii="Courier New" w:hAnsi="Courier New" w:cs="Courier New"/>
-          <w:sz w:val="22"/>
-        </w:rPr>
-        <w:t>iterator</w:t>
-      </w:r>
-      <w:r>
-        <w:rPr>
-          <w:rFonts w:ascii="Courier New" w:hAnsi="Courier New" w:cs="Courier New"/>
-          <w:sz w:val="22"/>
-        </w:rPr>
-        <w:t xml:space="preserve"> that is a synonym for the actual type of its iterator.</w:t>
+        <w:t>Each of the library container types defines a member named iterator that is a synonym for the actual type of its iterator.</w:t>
       </w:r>
     </w:p>
     <w:p>
@@ -5051,77 +4977,7 @@
           <w:rFonts w:ascii="Courier New" w:hAnsi="Courier New" w:cs="Courier New"/>
           <w:sz w:val="22"/>
         </w:rPr>
-        <w:t xml:space="preserve">Each container defines a pair of functions named </w:t>
-      </w:r>
-      <w:r>
-        <w:rPr>
-          <w:rFonts w:ascii="Courier New" w:hAnsi="Courier New" w:cs="Courier New"/>
-          <w:sz w:val="22"/>
-        </w:rPr>
-        <w:t>begin</w:t>
-      </w:r>
-      <w:r>
-        <w:rPr>
-          <w:rFonts w:ascii="Courier New" w:hAnsi="Courier New" w:cs="Courier New"/>
-          <w:sz w:val="22"/>
-        </w:rPr>
-        <w:t xml:space="preserve"> and </w:t>
-      </w:r>
-      <w:r>
-        <w:rPr>
-          <w:rFonts w:ascii="Courier New" w:hAnsi="Courier New" w:cs="Courier New"/>
-          <w:sz w:val="22"/>
-        </w:rPr>
-        <w:t>end</w:t>
-      </w:r>
-      <w:r>
-        <w:rPr>
-          <w:rFonts w:ascii="Courier New" w:hAnsi="Courier New" w:cs="Courier New"/>
-          <w:sz w:val="22"/>
-        </w:rPr>
-        <w:t xml:space="preserve"> that return iterators.</w:t>
-      </w:r>
-      <w:r>
-        <w:rPr>
-          <w:rFonts w:ascii="Courier New" w:hAnsi="Courier New" w:cs="Courier New"/>
-          <w:sz w:val="22"/>
-        </w:rPr>
-        <w:t xml:space="preserve"> </w:t>
-      </w:r>
-      <w:r>
-        <w:rPr>
-          <w:rFonts w:ascii="Courier New" w:hAnsi="Courier New" w:cs="Courier New"/>
-          <w:sz w:val="22"/>
-        </w:rPr>
-        <w:t xml:space="preserve">The iterator returned by the </w:t>
-      </w:r>
-      <w:r>
-        <w:rPr>
-          <w:rFonts w:ascii="Courier New" w:hAnsi="Courier New" w:cs="Courier New"/>
-          <w:sz w:val="22"/>
-        </w:rPr>
-        <w:t>end</w:t>
-      </w:r>
-      <w:r>
-        <w:rPr>
-          <w:rFonts w:ascii="Courier New" w:hAnsi="Courier New" w:cs="Courier New"/>
-          <w:sz w:val="22"/>
-        </w:rPr>
-        <w:t xml:space="preserve"> operation does not denote an actual element in the </w:t>
-      </w:r>
-      <w:r>
-        <w:rPr>
-          <w:rFonts w:ascii="Courier New" w:hAnsi="Courier New" w:cs="Courier New"/>
-          <w:sz w:val="22"/>
-        </w:rPr>
-        <w:t>container</w:t>
-      </w:r>
-      <w:r>
-        <w:rPr>
-          <w:rFonts w:ascii="Courier New" w:hAnsi="Courier New" w:cs="Courier New"/>
-          <w:sz w:val="22"/>
-        </w:rPr>
-        <w:t xml:space="preserve">. Instead, it is used as a </w:t>
+        <w:t xml:space="preserve">Each container defines a pair of functions named begin and end that return iterators. The iterator returned by the end operation does not denote an actual element in the container. Instead, it is used as a </w:t>
       </w:r>
       <w:bookmarkStart w:id="25" w:name="ch03term16"/>
       <w:bookmarkEnd w:id="25"/>
@@ -5165,51 +5021,23 @@
           <w:rFonts w:ascii="Courier New" w:hAnsi="Courier New" w:cs="Courier New"/>
           <w:sz w:val="22"/>
         </w:rPr>
-        <w:t xml:space="preserve"> indicating when we have processed all the elements in the </w:t>
-      </w:r>
-      <w:r>
-        <w:rPr>
-          <w:rFonts w:ascii="Courier New" w:hAnsi="Courier New" w:cs="Courier New"/>
-          <w:sz w:val="22"/>
-        </w:rPr>
-        <w:t>container</w:t>
-      </w:r>
-      <w:r>
-        <w:rPr>
-          <w:rFonts w:ascii="Courier New" w:hAnsi="Courier New" w:cs="Courier New"/>
-          <w:sz w:val="22"/>
-        </w:rPr>
-        <w:t>.</w:t>
+        <w:t xml:space="preserve"> indicating when we have processed all the elements in the container.</w:t>
       </w:r>
     </w:p>
     <w:p>
       <w:pPr>
         <w:pStyle w:val="doctext"/>
         <w:rPr>
-          <w:rFonts w:ascii="Courier New" w:hAnsi="Courier New" w:cs="Courier New" w:hint="eastAsia"/>
-          <w:sz w:val="22"/>
-        </w:rPr>
-      </w:pPr>
-      <w:r>
-        <w:rPr>
-          <w:rFonts w:ascii="Courier New" w:hAnsi="Courier New" w:cs="Courier New"/>
-          <w:sz w:val="22"/>
-        </w:rPr>
-        <w:t>Iterators use the increment operator (</w:t>
-      </w:r>
-      <w:r>
-        <w:rPr>
-          <w:rFonts w:ascii="Courier New" w:hAnsi="Courier New" w:cs="Courier New"/>
-          <w:sz w:val="22"/>
-        </w:rPr>
-        <w:t>++</w:t>
-      </w:r>
-      <w:r>
-        <w:rPr>
-          <w:rFonts w:ascii="Courier New" w:hAnsi="Courier New" w:cs="Courier New"/>
-          <w:sz w:val="22"/>
-        </w:rPr>
-        <w:t>)</w:t>
+          <w:rFonts w:ascii="Courier New" w:hAnsi="Courier New" w:cs="Courier New"/>
+          <w:sz w:val="22"/>
+        </w:rPr>
+      </w:pPr>
+      <w:r>
+        <w:rPr>
+          <w:rFonts w:ascii="Courier New" w:hAnsi="Courier New" w:cs="Courier New"/>
+          <w:sz w:val="22"/>
+        </w:rPr>
+        <w:t>Iterators use the increment operator (++)</w:t>
       </w:r>
       <w:r>
         <w:rPr>
@@ -5229,18 +5057,31 @@
     <w:p>
       <w:pPr>
         <w:pStyle w:val="doctext"/>
-      </w:pPr>
-      <w:r>
+        <w:rPr>
+          <w:rFonts w:ascii="Courier New" w:hAnsi="Courier New" w:cs="Courier New"/>
+          <w:sz w:val="22"/>
+        </w:rPr>
+      </w:pPr>
+      <w:r>
+        <w:rPr>
+          <w:rFonts w:ascii="Courier New" w:hAnsi="Courier New" w:cs="Courier New"/>
+          <w:sz w:val="22"/>
+        </w:rPr>
         <w:t xml:space="preserve">Each container type also defines a type named </w:t>
       </w:r>
       <w:r>
         <w:rPr>
-          <w:rStyle w:val="HTML"/>
+          <w:rFonts w:ascii="Courier New" w:hAnsi="Courier New" w:cs="Courier New"/>
           <w:color w:val="FF0000"/>
+          <w:sz w:val="22"/>
         </w:rPr>
         <w:t>const_iterator</w:t>
       </w:r>
       <w:r>
+        <w:rPr>
+          <w:rFonts w:ascii="Courier New" w:hAnsi="Courier New" w:cs="Courier New"/>
+          <w:sz w:val="22"/>
+        </w:rPr>
         <w:t>, which should be used when reading, but not writing to, the container elements.</w:t>
       </w:r>
     </w:p>
@@ -5695,7 +5536,6 @@
         </w:rPr>
       </w:pPr>
       <w:bookmarkStart w:id="30" w:name="ch03lev1sec5"/>
-      <w:bookmarkStart w:id="31" w:name="_GoBack"/>
       <w:bookmarkEnd w:id="30"/>
       <w:r>
         <w:rPr>
@@ -5704,25 +5544,7 @@
           <w:i/>
           <w:sz w:val="28"/>
         </w:rPr>
-        <w:t xml:space="preserve">3.5. Library </w:t>
-      </w:r>
-      <w:r>
-        <w:rPr>
-          <w:rFonts w:ascii="Courier New" w:hAnsi="Courier New" w:cs="Courier New"/>
-          <w:b/>
-          <w:i/>
-          <w:sz w:val="28"/>
-        </w:rPr>
-        <w:t>bitset</w:t>
-      </w:r>
-      <w:r>
-        <w:rPr>
-          <w:rFonts w:ascii="Courier New" w:hAnsi="Courier New" w:cs="Courier New"/>
-          <w:b/>
-          <w:i/>
-          <w:sz w:val="28"/>
-        </w:rPr>
-        <w:t xml:space="preserve"> Type</w:t>
+        <w:t>3.5. Library bitset Type</w:t>
       </w:r>
     </w:p>
     <w:tbl>
@@ -5762,7 +5584,6 @@
             </w:tcBorders>
             <w:hideMark/>
           </w:tcPr>
-          <w:bookmarkEnd w:id="31"/>
           <w:p>
             <w:pPr>
               <w:widowControl/>
@@ -6046,6 +5867,494 @@
         <w:pStyle w:val="doctext"/>
       </w:pPr>
     </w:p>
+    <w:p>
+      <w:pPr>
+        <w:spacing w:line="312" w:lineRule="auto"/>
+        <w:outlineLvl w:val="1"/>
+        <w:rPr>
+          <w:rFonts w:ascii="Courier New" w:hAnsi="Courier New" w:cs="Courier New"/>
+          <w:b/>
+          <w:i/>
+          <w:sz w:val="28"/>
+        </w:rPr>
+      </w:pPr>
+      <w:r>
+        <w:rPr>
+          <w:rFonts w:ascii="Courier New" w:hAnsi="Courier New" w:cs="Courier New"/>
+          <w:b/>
+          <w:i/>
+          <w:sz w:val="28"/>
+        </w:rPr>
+        <w:t>4.1. Arrays</w:t>
+      </w:r>
+    </w:p>
+    <w:p>
+      <w:pPr>
+        <w:rPr>
+          <w:rFonts w:ascii="Courier New" w:eastAsia="宋体" w:hAnsi="Courier New" w:cs="Courier New"/>
+          <w:kern w:val="0"/>
+          <w:sz w:val="24"/>
+          <w:szCs w:val="24"/>
+        </w:rPr>
+      </w:pPr>
+      <w:r>
+        <w:rPr>
+          <w:rFonts w:ascii="Courier New" w:eastAsia="宋体" w:hAnsi="Courier New" w:cs="Courier New"/>
+          <w:kern w:val="0"/>
+          <w:sz w:val="24"/>
+          <w:szCs w:val="24"/>
+        </w:rPr>
+        <w:t xml:space="preserve">The dimension must be a </w:t>
+      </w:r>
+      <w:r>
+        <w:rPr>
+          <w:rFonts w:ascii="Courier New" w:eastAsia="宋体" w:hAnsi="Courier New" w:cs="Courier New"/>
+          <w:color w:val="FF0000"/>
+          <w:kern w:val="0"/>
+          <w:sz w:val="24"/>
+          <w:szCs w:val="24"/>
+        </w:rPr>
+        <w:t>constant expression</w:t>
+      </w:r>
+      <w:r>
+        <w:rPr>
+          <w:rFonts w:ascii="Courier New" w:eastAsia="宋体" w:hAnsi="Courier New" w:cs="Courier New"/>
+          <w:kern w:val="0"/>
+          <w:sz w:val="24"/>
+          <w:szCs w:val="24"/>
+        </w:rPr>
+        <w:t xml:space="preserve"> (Section 2.7, p. 62) whose value is</w:t>
+      </w:r>
+      <w:r>
+        <w:rPr>
+          <w:rFonts w:ascii="Courier New" w:eastAsia="宋体" w:hAnsi="Courier New" w:cs="Courier New"/>
+          <w:kern w:val="0"/>
+          <w:sz w:val="24"/>
+          <w:szCs w:val="24"/>
+        </w:rPr>
+        <w:t xml:space="preserve"> greater than or equal to one.</w:t>
+      </w:r>
+      <w:r>
+        <w:rPr>
+          <w:rFonts w:ascii="Courier New" w:eastAsia="宋体" w:hAnsi="Courier New" w:cs="Courier New"/>
+          <w:kern w:val="0"/>
+          <w:sz w:val="24"/>
+          <w:szCs w:val="24"/>
+        </w:rPr>
+        <w:t>A nonconst variable, or a const variable whose value is not known until run time, cannot be used to specify the dimension of an array.</w:t>
+      </w:r>
+    </w:p>
+    <w:p>
+      <w:pPr>
+        <w:rPr>
+          <w:rFonts w:ascii="Courier New" w:eastAsia="宋体" w:hAnsi="Courier New" w:cs="Courier New"/>
+          <w:kern w:val="0"/>
+          <w:sz w:val="24"/>
+          <w:szCs w:val="24"/>
+        </w:rPr>
+      </w:pPr>
+      <w:r>
+        <w:rPr>
+          <w:rFonts w:ascii="Courier New" w:eastAsia="宋体" w:hAnsi="Courier New" w:cs="Courier New"/>
+          <w:kern w:val="0"/>
+          <w:sz w:val="24"/>
+          <w:szCs w:val="24"/>
+        </w:rPr>
+        <w:lastRenderedPageBreak/>
+        <w:t>If we do not supply element initializers, then the elements are initialized in the same way that variables are initialized (Section 2.3.4, p. 50).</w:t>
+      </w:r>
+    </w:p>
+    <w:p>
+      <w:pPr>
+        <w:rPr>
+          <w:rFonts w:ascii="Courier New" w:eastAsia="宋体" w:hAnsi="Courier New" w:cs="Courier New"/>
+          <w:kern w:val="0"/>
+          <w:sz w:val="24"/>
+          <w:szCs w:val="24"/>
+        </w:rPr>
+      </w:pPr>
+    </w:p>
+    <w:p>
+      <w:pPr>
+        <w:pStyle w:val="a4"/>
+        <w:numPr>
+          <w:ilvl w:val="0"/>
+          <w:numId w:val="2"/>
+        </w:numPr>
+        <w:ind w:firstLineChars="0"/>
+        <w:rPr>
+          <w:rFonts w:ascii="Courier New" w:eastAsia="宋体" w:hAnsi="Courier New" w:cs="Courier New"/>
+          <w:kern w:val="0"/>
+          <w:sz w:val="24"/>
+          <w:szCs w:val="24"/>
+        </w:rPr>
+      </w:pPr>
+      <w:r>
+        <w:rPr>
+          <w:rFonts w:ascii="Courier New" w:eastAsia="宋体" w:hAnsi="Courier New" w:cs="Courier New"/>
+          <w:kern w:val="0"/>
+          <w:sz w:val="24"/>
+          <w:szCs w:val="24"/>
+        </w:rPr>
+        <w:t>Elements of an array of built-in type defined outside the body of a function are initialized to zero.</w:t>
+      </w:r>
+    </w:p>
+    <w:p>
+      <w:pPr>
+        <w:rPr>
+          <w:rFonts w:ascii="Courier New" w:eastAsia="宋体" w:hAnsi="Courier New" w:cs="Courier New"/>
+          <w:kern w:val="0"/>
+          <w:sz w:val="24"/>
+          <w:szCs w:val="24"/>
+        </w:rPr>
+      </w:pPr>
+    </w:p>
+    <w:p>
+      <w:pPr>
+        <w:pStyle w:val="a4"/>
+        <w:numPr>
+          <w:ilvl w:val="0"/>
+          <w:numId w:val="2"/>
+        </w:numPr>
+        <w:ind w:firstLineChars="0"/>
+        <w:rPr>
+          <w:rFonts w:ascii="Courier New" w:eastAsia="宋体" w:hAnsi="Courier New" w:cs="Courier New"/>
+          <w:kern w:val="0"/>
+          <w:sz w:val="24"/>
+          <w:szCs w:val="24"/>
+        </w:rPr>
+      </w:pPr>
+      <w:r>
+        <w:rPr>
+          <w:rFonts w:ascii="Courier New" w:eastAsia="宋体" w:hAnsi="Courier New" w:cs="Courier New"/>
+          <w:kern w:val="0"/>
+          <w:sz w:val="24"/>
+          <w:szCs w:val="24"/>
+        </w:rPr>
+        <w:t>Elements of an array of built-in type defined inside the body of a function are uninitialized.</w:t>
+      </w:r>
+    </w:p>
+    <w:p>
+      <w:pPr>
+        <w:rPr>
+          <w:rFonts w:ascii="Courier New" w:eastAsia="宋体" w:hAnsi="Courier New" w:cs="Courier New"/>
+          <w:kern w:val="0"/>
+          <w:sz w:val="24"/>
+          <w:szCs w:val="24"/>
+        </w:rPr>
+      </w:pPr>
+    </w:p>
+    <w:p>
+      <w:pPr>
+        <w:pStyle w:val="a4"/>
+        <w:numPr>
+          <w:ilvl w:val="0"/>
+          <w:numId w:val="2"/>
+        </w:numPr>
+        <w:ind w:firstLineChars="0"/>
+        <w:rPr>
+          <w:rFonts w:ascii="Courier New" w:eastAsia="宋体" w:hAnsi="Courier New" w:cs="Courier New"/>
+          <w:kern w:val="0"/>
+          <w:sz w:val="24"/>
+          <w:szCs w:val="24"/>
+        </w:rPr>
+      </w:pPr>
+      <w:r>
+        <w:rPr>
+          <w:rFonts w:ascii="Courier New" w:eastAsia="宋体" w:hAnsi="Courier New" w:cs="Courier New"/>
+          <w:kern w:val="0"/>
+          <w:sz w:val="24"/>
+          <w:szCs w:val="24"/>
+        </w:rPr>
+        <w:t>Regardless of where the array is defined, if it holds elements of a class type, then the elements are initialized by the default constructor for that class if it has one. If the class does not have a default constructor, then the elements must be explicitly initialized.</w:t>
+      </w:r>
+    </w:p>
+    <w:p>
+      <w:pPr>
+        <w:rPr>
+          <w:rFonts w:ascii="Courier New" w:eastAsia="宋体" w:hAnsi="Courier New" w:cs="Courier New"/>
+          <w:kern w:val="0"/>
+          <w:sz w:val="24"/>
+          <w:szCs w:val="24"/>
+        </w:rPr>
+      </w:pPr>
+    </w:p>
+    <w:p>
+      <w:pPr>
+        <w:spacing w:line="312" w:lineRule="auto"/>
+        <w:outlineLvl w:val="1"/>
+        <w:rPr>
+          <w:rFonts w:ascii="Courier New" w:hAnsi="Courier New" w:cs="Courier New"/>
+          <w:b/>
+          <w:i/>
+          <w:sz w:val="28"/>
+        </w:rPr>
+      </w:pPr>
+      <w:bookmarkStart w:id="31" w:name="ch04lev1sec2"/>
+      <w:bookmarkEnd w:id="31"/>
+      <w:r>
+        <w:rPr>
+          <w:rFonts w:ascii="Courier New" w:hAnsi="Courier New" w:cs="Courier New"/>
+          <w:b/>
+          <w:i/>
+          <w:sz w:val="28"/>
+        </w:rPr>
+        <w:t>4.2. Introducing Pointers</w:t>
+      </w:r>
+    </w:p>
+    <w:p>
+      <w:pPr>
+        <w:spacing w:line="312" w:lineRule="auto"/>
+        <w:outlineLvl w:val="1"/>
+        <w:rPr>
+          <w:rFonts w:ascii="Courier New" w:hAnsi="Courier New" w:cs="Courier New"/>
+          <w:b/>
+          <w:i/>
+          <w:sz w:val="24"/>
+        </w:rPr>
+      </w:pPr>
+      <w:r>
+        <w:rPr>
+          <w:rFonts w:ascii="Courier New" w:eastAsia="宋体" w:hAnsi="Courier New" w:cs="Courier New"/>
+          <w:b/>
+          <w:bCs/>
+          <w:kern w:val="0"/>
+          <w:sz w:val="22"/>
+          <w:szCs w:val="24"/>
+        </w:rPr>
+        <w:t>Pointers and Typedefs</w:t>
+      </w:r>
+    </w:p>
+    <w:p>
+      <w:pPr>
+        <w:pStyle w:val="doctext"/>
+        <w:rPr>
+          <w:rFonts w:ascii="Courier New" w:hAnsi="Courier New" w:cs="Courier New"/>
+        </w:rPr>
+      </w:pPr>
+      <w:r>
+        <w:rPr>
+          <w:rFonts w:ascii="Courier New" w:hAnsi="Courier New" w:cs="Courier New"/>
+        </w:rPr>
+        <w:t>The use of pointers in typedefs often leads to surprising results. Here is a question almost everyone answers incorrectly at least once. Given the following,</w:t>
+      </w:r>
+    </w:p>
+    <w:p>
+      <w:pPr>
+        <w:pStyle w:val="HTML0"/>
+        <w:rPr>
+          <w:rFonts w:ascii="Courier New" w:hAnsi="Courier New" w:cs="Courier New"/>
+        </w:rPr>
+      </w:pPr>
+      <w:r>
+        <w:rPr>
+          <w:rFonts w:ascii="Courier New" w:hAnsi="Courier New" w:cs="Courier New"/>
+        </w:rPr>
+        <w:t xml:space="preserve">          typedef string *pstring;</w:t>
+      </w:r>
+    </w:p>
+    <w:p>
+      <w:pPr>
+        <w:pStyle w:val="HTML0"/>
+        <w:rPr>
+          <w:rFonts w:ascii="Courier New" w:hAnsi="Courier New" w:cs="Courier New"/>
+        </w:rPr>
+      </w:pPr>
+      <w:r>
+        <w:rPr>
+          <w:rFonts w:ascii="Courier New" w:hAnsi="Courier New" w:cs="Courier New"/>
+        </w:rPr>
+        <w:t xml:space="preserve">          const pstring cstr;</w:t>
+      </w:r>
+    </w:p>
+    <w:p>
+      <w:pPr>
+        <w:rPr>
+          <w:rFonts w:ascii="Courier New" w:hAnsi="Courier New" w:cs="Courier New"/>
+        </w:rPr>
+      </w:pPr>
+    </w:p>
+    <w:p>
+      <w:pPr>
+        <w:pStyle w:val="doctext"/>
+        <w:rPr>
+          <w:rFonts w:ascii="Courier New" w:hAnsi="Courier New" w:cs="Courier New"/>
+        </w:rPr>
+      </w:pPr>
+      <w:r>
+        <w:rPr>
+          <w:rFonts w:ascii="Courier New" w:hAnsi="Courier New" w:cs="Courier New"/>
+        </w:rPr>
+        <w:t>W</w:t>
+      </w:r>
+      <w:bookmarkStart w:id="32" w:name="_GoBack"/>
+      <w:bookmarkEnd w:id="32"/>
+      <w:r>
+        <w:rPr>
+          <w:rFonts w:ascii="Courier New" w:hAnsi="Courier New" w:cs="Courier New"/>
+        </w:rPr>
+        <w:t xml:space="preserve">hat is the type of </w:t>
+      </w:r>
+      <w:r>
+        <w:rPr>
+          <w:rStyle w:val="HTML"/>
+          <w:rFonts w:ascii="Courier New" w:hAnsi="Courier New" w:cs="Courier New"/>
+        </w:rPr>
+        <w:t>cstr</w:t>
+      </w:r>
+      <w:r>
+        <w:rPr>
+          <w:rFonts w:ascii="Courier New" w:hAnsi="Courier New" w:cs="Courier New"/>
+        </w:rPr>
+        <w:t>? Many think that the actual type is</w:t>
+      </w:r>
+    </w:p>
+    <w:p>
+      <w:pPr>
+        <w:pStyle w:val="HTML0"/>
+        <w:rPr>
+          <w:rFonts w:ascii="Courier New" w:hAnsi="Courier New" w:cs="Courier New"/>
+          <w:i/>
+        </w:rPr>
+      </w:pPr>
+      <w:r>
+        <w:rPr>
+          <w:rFonts w:ascii="Courier New" w:hAnsi="Courier New" w:cs="Courier New"/>
+          <w:i/>
+        </w:rPr>
+        <w:t>const string *cstr;</w:t>
+      </w:r>
+    </w:p>
+    <w:p>
+      <w:pPr>
+        <w:pStyle w:val="doctext"/>
+        <w:rPr>
+          <w:rFonts w:ascii="Courier New" w:hAnsi="Courier New" w:cs="Courier New"/>
+        </w:rPr>
+      </w:pPr>
+      <w:r>
+        <w:rPr>
+          <w:rFonts w:ascii="Courier New" w:hAnsi="Courier New" w:cs="Courier New"/>
+          <w:color w:val="FF0000"/>
+        </w:rPr>
+        <w:t>The mistake is in thinking of a typedef as a textual expansion</w:t>
+      </w:r>
+      <w:r>
+        <w:rPr>
+          <w:rFonts w:ascii="Courier New" w:hAnsi="Courier New" w:cs="Courier New"/>
+          <w:color w:val="FF0000"/>
+        </w:rPr>
+        <w:t xml:space="preserve"> (like #define)</w:t>
+      </w:r>
+      <w:r>
+        <w:rPr>
+          <w:rFonts w:ascii="Courier New" w:hAnsi="Courier New" w:cs="Courier New"/>
+        </w:rPr>
+        <w:t xml:space="preserve">. When we declare a </w:t>
+      </w:r>
+      <w:r>
+        <w:rPr>
+          <w:rStyle w:val="HTML"/>
+          <w:rFonts w:ascii="Courier New" w:hAnsi="Courier New" w:cs="Courier New"/>
+        </w:rPr>
+        <w:t>const pstring</w:t>
+      </w:r>
+      <w:r>
+        <w:rPr>
+          <w:rFonts w:ascii="Courier New" w:hAnsi="Courier New" w:cs="Courier New"/>
+        </w:rPr>
+        <w:t xml:space="preserve">, the </w:t>
+      </w:r>
+      <w:r>
+        <w:rPr>
+          <w:rStyle w:val="HTML"/>
+          <w:rFonts w:ascii="Courier New" w:hAnsi="Courier New" w:cs="Courier New"/>
+        </w:rPr>
+        <w:t>const</w:t>
+      </w:r>
+      <w:r>
+        <w:rPr>
+          <w:rFonts w:ascii="Courier New" w:hAnsi="Courier New" w:cs="Courier New"/>
+        </w:rPr>
+        <w:t xml:space="preserve"> modifies the type of </w:t>
+      </w:r>
+      <w:r>
+        <w:rPr>
+          <w:rStyle w:val="HTML"/>
+          <w:rFonts w:ascii="Courier New" w:hAnsi="Courier New" w:cs="Courier New"/>
+        </w:rPr>
+        <w:t>pstring</w:t>
+      </w:r>
+      <w:r>
+        <w:rPr>
+          <w:rFonts w:ascii="Courier New" w:hAnsi="Courier New" w:cs="Courier New"/>
+        </w:rPr>
+        <w:t xml:space="preserve">, which is a pointer. Therefore, this definition declares </w:t>
+      </w:r>
+      <w:r>
+        <w:rPr>
+          <w:rStyle w:val="HTML"/>
+          <w:rFonts w:ascii="Courier New" w:hAnsi="Courier New" w:cs="Courier New"/>
+        </w:rPr>
+        <w:t>cstr</w:t>
+      </w:r>
+      <w:r>
+        <w:rPr>
+          <w:rFonts w:ascii="Courier New" w:hAnsi="Courier New" w:cs="Courier New"/>
+        </w:rPr>
+        <w:t xml:space="preserve"> to be a </w:t>
+      </w:r>
+      <w:r>
+        <w:rPr>
+          <w:rStyle w:val="HTML"/>
+          <w:rFonts w:ascii="Courier New" w:hAnsi="Courier New" w:cs="Courier New"/>
+        </w:rPr>
+        <w:t>const</w:t>
+      </w:r>
+      <w:r>
+        <w:rPr>
+          <w:rFonts w:ascii="Courier New" w:hAnsi="Courier New" w:cs="Courier New"/>
+        </w:rPr>
+        <w:t xml:space="preserve"> pointer to </w:t>
+      </w:r>
+      <w:r>
+        <w:rPr>
+          <w:rStyle w:val="HTML"/>
+          <w:rFonts w:ascii="Courier New" w:hAnsi="Courier New" w:cs="Courier New"/>
+        </w:rPr>
+        <w:t>string</w:t>
+      </w:r>
+      <w:r>
+        <w:rPr>
+          <w:rFonts w:ascii="Courier New" w:hAnsi="Courier New" w:cs="Courier New"/>
+        </w:rPr>
+        <w:t>. The definition is equivalent to</w:t>
+      </w:r>
+    </w:p>
+    <w:p>
+      <w:pPr>
+        <w:pStyle w:val="doctext"/>
+        <w:rPr>
+          <w:rFonts w:ascii="Courier New" w:hAnsi="Courier New" w:cs="Courier New"/>
+          <w:i/>
+        </w:rPr>
+      </w:pPr>
+      <w:r>
+        <w:rPr>
+          <w:rFonts w:ascii="Courier New" w:hAnsi="Courier New" w:cs="Courier New"/>
+          <w:i/>
+        </w:rPr>
+        <w:t xml:space="preserve">string *const cstr; // </w:t>
+      </w:r>
+      <w:r>
+        <w:rPr>
+          <w:rStyle w:val="docemphitalicalt"/>
+          <w:rFonts w:ascii="Courier New" w:hAnsi="Courier New" w:cs="Courier New"/>
+          <w:i/>
+        </w:rPr>
+        <w:t>equivalent to const pstring cstr</w:t>
+      </w:r>
+    </w:p>
     <w:sectPr>
       <w:pgSz w:w="11906" w:h="16838"/>
       <w:pgMar w:top="1440" w:right="1800" w:bottom="1440" w:left="1800" w:header="720" w:footer="720" w:gutter="0"/>
@@ -6097,6 +6406,121 @@
 <file path=word/numbering.xml><?xml version="1.0" encoding="utf-8"?>
 <w:numbering xmlns:wpc="http://schemas.microsoft.com/office/word/2010/wordprocessingCanvas" xmlns:mc="http://schemas.openxmlformats.org/markup-compatibility/2006" xmlns:o="urn:schemas-microsoft-com:office:office" xmlns:r="http://schemas.openxmlformats.org/officeDocument/2006/relationships" xmlns:m="http://schemas.openxmlformats.org/officeDocument/2006/math" xmlns:v="urn:schemas-microsoft-com:vml" xmlns:wp14="http://schemas.microsoft.com/office/word/2010/wordprocessingDrawing" xmlns:wp="http://schemas.openxmlformats.org/drawingml/2006/wordprocessingDrawing" xmlns:w10="urn:schemas-microsoft-com:office:word" xmlns:w="http://schemas.openxmlformats.org/wordprocessingml/2006/main" xmlns:w14="http://schemas.microsoft.com/office/word/2010/wordml" xmlns:w15="http://schemas.microsoft.com/office/word/2012/wordml" xmlns:wpg="http://schemas.microsoft.com/office/word/2010/wordprocessingGroup" xmlns:wpi="http://schemas.microsoft.com/office/word/2010/wordprocessingInk" xmlns:wne="http://schemas.microsoft.com/office/word/2006/wordml" xmlns:wps="http://schemas.microsoft.com/office/word/2010/wordprocessingShape" mc:Ignorable="w14 w15 wp14">
   <w:abstractNum w:abstractNumId="0">
+    <w:nsid w:val="2B756F5E"/>
+    <w:multiLevelType w:val="hybridMultilevel"/>
+    <w:tmpl w:val="2402C8E0"/>
+    <w:lvl w:ilvl="0" w:tplc="D5E41502">
+      <w:start w:val="1"/>
+      <w:numFmt w:val="bullet"/>
+      <w:lvlText w:val=""/>
+      <w:lvlJc w:val="left"/>
+      <w:pPr>
+        <w:ind w:left="420" w:hanging="420"/>
+      </w:pPr>
+      <w:rPr>
+        <w:rFonts w:ascii="Wingdings" w:hAnsi="Wingdings" w:hint="default"/>
+        <w:sz w:val="13"/>
+        <w:szCs w:val="13"/>
+      </w:rPr>
+    </w:lvl>
+    <w:lvl w:ilvl="1" w:tplc="04090003" w:tentative="1">
+      <w:start w:val="1"/>
+      <w:numFmt w:val="bullet"/>
+      <w:lvlText w:val=""/>
+      <w:lvlJc w:val="left"/>
+      <w:pPr>
+        <w:ind w:left="840" w:hanging="420"/>
+      </w:pPr>
+      <w:rPr>
+        <w:rFonts w:ascii="Wingdings" w:hAnsi="Wingdings" w:hint="default"/>
+      </w:rPr>
+    </w:lvl>
+    <w:lvl w:ilvl="2" w:tplc="04090005" w:tentative="1">
+      <w:start w:val="1"/>
+      <w:numFmt w:val="bullet"/>
+      <w:lvlText w:val=""/>
+      <w:lvlJc w:val="left"/>
+      <w:pPr>
+        <w:ind w:left="1260" w:hanging="420"/>
+      </w:pPr>
+      <w:rPr>
+        <w:rFonts w:ascii="Wingdings" w:hAnsi="Wingdings" w:hint="default"/>
+      </w:rPr>
+    </w:lvl>
+    <w:lvl w:ilvl="3" w:tplc="04090001" w:tentative="1">
+      <w:start w:val="1"/>
+      <w:numFmt w:val="bullet"/>
+      <w:lvlText w:val=""/>
+      <w:lvlJc w:val="left"/>
+      <w:pPr>
+        <w:ind w:left="1680" w:hanging="420"/>
+      </w:pPr>
+      <w:rPr>
+        <w:rFonts w:ascii="Wingdings" w:hAnsi="Wingdings" w:hint="default"/>
+      </w:rPr>
+    </w:lvl>
+    <w:lvl w:ilvl="4" w:tplc="04090003" w:tentative="1">
+      <w:start w:val="1"/>
+      <w:numFmt w:val="bullet"/>
+      <w:lvlText w:val=""/>
+      <w:lvlJc w:val="left"/>
+      <w:pPr>
+        <w:ind w:left="2100" w:hanging="420"/>
+      </w:pPr>
+      <w:rPr>
+        <w:rFonts w:ascii="Wingdings" w:hAnsi="Wingdings" w:hint="default"/>
+      </w:rPr>
+    </w:lvl>
+    <w:lvl w:ilvl="5" w:tplc="04090005" w:tentative="1">
+      <w:start w:val="1"/>
+      <w:numFmt w:val="bullet"/>
+      <w:lvlText w:val=""/>
+      <w:lvlJc w:val="left"/>
+      <w:pPr>
+        <w:ind w:left="2520" w:hanging="420"/>
+      </w:pPr>
+      <w:rPr>
+        <w:rFonts w:ascii="Wingdings" w:hAnsi="Wingdings" w:hint="default"/>
+      </w:rPr>
+    </w:lvl>
+    <w:lvl w:ilvl="6" w:tplc="04090001" w:tentative="1">
+      <w:start w:val="1"/>
+      <w:numFmt w:val="bullet"/>
+      <w:lvlText w:val=""/>
+      <w:lvlJc w:val="left"/>
+      <w:pPr>
+        <w:ind w:left="2940" w:hanging="420"/>
+      </w:pPr>
+      <w:rPr>
+        <w:rFonts w:ascii="Wingdings" w:hAnsi="Wingdings" w:hint="default"/>
+      </w:rPr>
+    </w:lvl>
+    <w:lvl w:ilvl="7" w:tplc="04090003" w:tentative="1">
+      <w:start w:val="1"/>
+      <w:numFmt w:val="bullet"/>
+      <w:lvlText w:val=""/>
+      <w:lvlJc w:val="left"/>
+      <w:pPr>
+        <w:ind w:left="3360" w:hanging="420"/>
+      </w:pPr>
+      <w:rPr>
+        <w:rFonts w:ascii="Wingdings" w:hAnsi="Wingdings" w:hint="default"/>
+      </w:rPr>
+    </w:lvl>
+    <w:lvl w:ilvl="8" w:tplc="04090005" w:tentative="1">
+      <w:start w:val="1"/>
+      <w:numFmt w:val="bullet"/>
+      <w:lvlText w:val=""/>
+      <w:lvlJc w:val="left"/>
+      <w:pPr>
+        <w:ind w:left="3780" w:hanging="420"/>
+      </w:pPr>
+      <w:rPr>
+        <w:rFonts w:ascii="Wingdings" w:hAnsi="Wingdings" w:hint="default"/>
+      </w:rPr>
+    </w:lvl>
+  </w:abstractNum>
+  <w:abstractNum w:abstractNumId="1">
     <w:nsid w:val="66837CE0"/>
     <w:multiLevelType w:val="multilevel"/>
     <w:tmpl w:val="0346DF2E"/>
@@ -6246,6 +6670,9 @@
     </w:lvl>
   </w:abstractNum>
   <w:num w:numId="1">
+    <w:abstractNumId w:val="1"/>
+  </w:num>
+  <w:num w:numId="2">
     <w:abstractNumId w:val="0"/>
   </w:num>
 </w:numbering>
@@ -6958,6 +7385,16 @@
     <w:basedOn w:val="a0"/>
     <w:rsid w:val="00240F11"/>
   </w:style>
+  <w:style w:type="paragraph" w:styleId="a4">
+    <w:name w:val="List Paragraph"/>
+    <w:basedOn w:val="a"/>
+    <w:uiPriority w:val="34"/>
+    <w:qFormat/>
+    <w:rsid w:val="00B35763"/>
+    <w:pPr>
+      <w:ind w:firstLineChars="200" w:firstLine="420"/>
+    </w:pPr>
+  </w:style>
 </w:styles>
 </file>
 

</xml_diff>